<commit_message>
Canvas practice and redoing tutorials.
</commit_message>
<xml_diff>
--- a/Report.docx
+++ b/Report.docx
@@ -4218,21 +4218,7 @@
         <w:rPr>
           <w:rFonts w:cstheme="majorHAnsi"/>
         </w:rPr>
-        <w:t xml:space="preserve"> Automatic reference generation and integrated 3D modelling are two new features that I would like to include in my art program and will be the </w:t>
-      </w:r>
-      <w:proofErr w:type="gramStart"/>
-      <w:r>
-        <w:rPr>
-          <w:rFonts w:cstheme="majorHAnsi"/>
-        </w:rPr>
-        <w:t>main focus</w:t>
-      </w:r>
-      <w:proofErr w:type="gramEnd"/>
-      <w:r>
-        <w:rPr>
-          <w:rFonts w:cstheme="majorHAnsi"/>
-        </w:rPr>
-        <w:t xml:space="preserve"> of this project, along with having the basic tools accompanying general art software.</w:t>
+        <w:t xml:space="preserve"> Automatic reference generation and integrated 3D modelling are two new features that I would like to include in my art program and will be the main focus of this project, along with having the basic tools accompanying general art software.</w:t>
       </w:r>
       <w:r>
         <w:rPr>
@@ -7837,21 +7823,7 @@
         <w:rPr>
           <w:rFonts w:cstheme="majorHAnsi"/>
         </w:rPr>
-        <w:t xml:space="preserve">One of the features I would like to include in my program is reference generation. This will act </w:t>
-      </w:r>
-      <w:proofErr w:type="gramStart"/>
-      <w:r>
-        <w:rPr>
-          <w:rFonts w:cstheme="majorHAnsi"/>
-        </w:rPr>
-        <w:t>similar to</w:t>
-      </w:r>
-      <w:proofErr w:type="gramEnd"/>
-      <w:r>
-        <w:rPr>
-          <w:rFonts w:cstheme="majorHAnsi"/>
-        </w:rPr>
-        <w:t xml:space="preserve"> Google’s Quick Draw [reference Google’s Quick Draw </w:t>
+        <w:t xml:space="preserve">One of the features I would like to include in my program is reference generation. This will act similar to Google’s Quick Draw [reference Google’s Quick Draw </w:t>
       </w:r>
       <w:hyperlink r:id="rId21" w:history="1">
         <w:r>
@@ -8950,21 +8922,7 @@
         <w:rPr>
           <w:rFonts w:cstheme="majorHAnsi"/>
         </w:rPr>
-        <w:t xml:space="preserve">To implement interactable icons/buttons, I will store the shape (coordinate boundaries) of each button in a tuple which can then be tested against the position of the cursor. If the cursor is within these </w:t>
-      </w:r>
-      <w:proofErr w:type="gramStart"/>
-      <w:r>
-        <w:rPr>
-          <w:rFonts w:cstheme="majorHAnsi"/>
-        </w:rPr>
-        <w:t>boundaries</w:t>
-      </w:r>
-      <w:proofErr w:type="gramEnd"/>
-      <w:r>
-        <w:rPr>
-          <w:rFonts w:cstheme="majorHAnsi"/>
-        </w:rPr>
-        <w:t xml:space="preserve"> then a text prompt will pop up to reveal its function and details. </w:t>
+        <w:t xml:space="preserve">To implement interactable icons/buttons, I will store the shape (coordinate boundaries) of each button in a tuple which can then be tested against the position of the cursor. If the cursor is within these boundaries then a text prompt will pop up to reveal its function and details. </w:t>
       </w:r>
       <w:r>
         <w:rPr>
@@ -8976,21 +8934,7 @@
         <w:rPr>
           <w:rFonts w:cstheme="majorHAnsi"/>
         </w:rPr>
-        <w:t xml:space="preserve">I will then use </w:t>
-      </w:r>
-      <w:proofErr w:type="spellStart"/>
-      <w:r>
-        <w:rPr>
-          <w:rFonts w:cstheme="majorHAnsi"/>
-        </w:rPr>
-        <w:t>Pygame’s</w:t>
-      </w:r>
-      <w:proofErr w:type="spellEnd"/>
-      <w:r>
-        <w:rPr>
-          <w:rFonts w:cstheme="majorHAnsi"/>
-        </w:rPr>
-        <w:t xml:space="preserve"> event module to detect mouse presses indicating tool selection.</w:t>
+        <w:t>I will then use Pygame’s event module to detect mouse presses indicating tool selection.</w:t>
       </w:r>
     </w:p>
     <w:p>
@@ -9112,35 +9056,7 @@
         <w:rPr>
           <w:rFonts w:cstheme="majorHAnsi"/>
         </w:rPr>
-        <w:t xml:space="preserve">use </w:t>
-      </w:r>
-      <w:proofErr w:type="spellStart"/>
-      <w:r>
-        <w:rPr>
-          <w:rFonts w:cstheme="majorHAnsi"/>
-        </w:rPr>
-        <w:t>Pygame’s</w:t>
-      </w:r>
-      <w:proofErr w:type="spellEnd"/>
-      <w:r>
-        <w:rPr>
-          <w:rFonts w:cstheme="majorHAnsi"/>
-        </w:rPr>
-        <w:t xml:space="preserve"> mouse module to detect the location of the mouse. This value will then be used to draw a circle (or other shape depending on the brush type) onto the screen. The circle will be constantly drawn onto the screen </w:t>
-      </w:r>
-      <w:proofErr w:type="gramStart"/>
-      <w:r>
-        <w:rPr>
-          <w:rFonts w:cstheme="majorHAnsi"/>
-        </w:rPr>
-        <w:t>as long as</w:t>
-      </w:r>
-      <w:proofErr w:type="gramEnd"/>
-      <w:r>
-        <w:rPr>
-          <w:rFonts w:cstheme="majorHAnsi"/>
-        </w:rPr>
-        <w:t xml:space="preserve"> the left-mouse-button is held in the downward position. The </w:t>
+        <w:t xml:space="preserve">use Pygame’s mouse module to detect the location of the mouse. This value will then be used to draw a circle (or other shape depending on the brush type) onto the screen. The circle will be constantly drawn onto the screen as long as the left-mouse-button is held in the downward position. The </w:t>
       </w:r>
       <w:r>
         <w:rPr>
@@ -9381,21 +9297,7 @@
         <w:rPr>
           <w:rFonts w:cstheme="majorHAnsi"/>
         </w:rPr>
-        <w:t xml:space="preserve">This tool will be heavily reliant on the selector tool, allowing selected pixels values to be copied onto a temporary list, </w:t>
-      </w:r>
-      <w:proofErr w:type="gramStart"/>
-      <w:r>
-        <w:rPr>
-          <w:rFonts w:cstheme="majorHAnsi"/>
-        </w:rPr>
-        <w:t>and also</w:t>
-      </w:r>
-      <w:proofErr w:type="gramEnd"/>
-      <w:r>
-        <w:rPr>
-          <w:rFonts w:cstheme="majorHAnsi"/>
-        </w:rPr>
-        <w:t xml:space="preserve"> removed from the current layer. This list of pixels can then be stored until the contents of the clipboard are pasted or replaced.</w:t>
+        <w:t>This tool will be heavily reliant on the selector tool, allowing selected pixels values to be copied onto a temporary list, and also removed from the current layer. This list of pixels can then be stored until the contents of the clipboard are pasted or replaced.</w:t>
       </w:r>
     </w:p>
     <w:p>
@@ -9786,19 +9688,11 @@
           <w:rFonts w:cstheme="majorHAnsi"/>
         </w:rPr>
       </w:pPr>
-      <w:proofErr w:type="spellStart"/>
-      <w:r>
-        <w:rPr>
-          <w:rFonts w:cstheme="majorHAnsi"/>
-        </w:rPr>
-        <w:t>Pygame’s</w:t>
-      </w:r>
-      <w:proofErr w:type="spellEnd"/>
-      <w:r>
-        <w:rPr>
-          <w:rFonts w:cstheme="majorHAnsi"/>
-        </w:rPr>
-        <w:t xml:space="preserve"> image loading function will serve fine.</w:t>
+      <w:r>
+        <w:rPr>
+          <w:rFonts w:cstheme="majorHAnsi"/>
+        </w:rPr>
+        <w:t>Pygame’s image loading function will serve fine.</w:t>
       </w:r>
     </w:p>
     <w:p>
@@ -10097,16 +9991,99 @@
           <w:color w:val="auto"/>
         </w:rPr>
       </w:pPr>
-      <w:bookmarkStart w:id="28" w:name="_Toc119276472"/>
+      <w:bookmarkStart w:id="28" w:name="_Toc119276473"/>
+      <w:bookmarkStart w:id="29" w:name="_Toc119276472"/>
       <w:r>
         <w:rPr>
           <w:rFonts w:cstheme="majorHAnsi"/>
           <w:color w:val="auto"/>
         </w:rPr>
         <w:lastRenderedPageBreak/>
+        <w:t>Design</w:t>
+      </w:r>
+    </w:p>
+    <w:p>
+      <w:r>
+        <w:t>Rough plan:</w:t>
+      </w:r>
+    </w:p>
+    <w:p>
+      <w:pPr>
+        <w:pStyle w:val="ListParagraph"/>
+        <w:numPr>
+          <w:ilvl w:val="0"/>
+          <w:numId w:val="2"/>
+        </w:numPr>
+      </w:pPr>
+      <w:r>
+        <w:t>Reference generation</w:t>
+      </w:r>
+    </w:p>
+    <w:p>
+      <w:pPr>
+        <w:pStyle w:val="ListParagraph"/>
+        <w:numPr>
+          <w:ilvl w:val="1"/>
+          <w:numId w:val="2"/>
+        </w:numPr>
+      </w:pPr>
+      <w:r>
+        <w:t>Classify the users drawing from a database of images</w:t>
+      </w:r>
+    </w:p>
+    <w:p>
+      <w:pPr>
+        <w:pStyle w:val="ListParagraph"/>
+        <w:numPr>
+          <w:ilvl w:val="1"/>
+          <w:numId w:val="2"/>
+        </w:numPr>
+      </w:pPr>
+      <w:r>
+        <w:t xml:space="preserve">Use the classification to query a google image search </w:t>
+      </w:r>
+    </w:p>
+    <w:p>
+      <w:pPr>
+        <w:pStyle w:val="ListParagraph"/>
+        <w:numPr>
+          <w:ilvl w:val="1"/>
+          <w:numId w:val="2"/>
+        </w:numPr>
+      </w:pPr>
+      <w:r>
+        <w:t>Select samples from the google image search and perform k nearest neighbors but instead of classifying, directly have the nearest neighbors as the output.</w:t>
+      </w:r>
+    </w:p>
+    <w:p>
+      <w:pPr>
+        <w:pStyle w:val="ListParagraph"/>
+        <w:numPr>
+          <w:ilvl w:val="1"/>
+          <w:numId w:val="2"/>
+        </w:numPr>
+      </w:pPr>
+      <w:r>
+        <w:t>Possible need for classification of lineart or sketch etc to alter the images accordingly, etc monocolour with high contrast for line extraction etc.</w:t>
+      </w:r>
+    </w:p>
+    <w:p>
+      <w:pPr>
+        <w:pStyle w:val="Heading1"/>
+        <w:spacing w:before="0"/>
+        <w:rPr>
+          <w:rFonts w:cstheme="majorHAnsi"/>
+          <w:color w:val="auto"/>
+        </w:rPr>
+      </w:pPr>
+      <w:r>
+        <w:rPr>
+          <w:rFonts w:cstheme="majorHAnsi"/>
+          <w:color w:val="auto"/>
+        </w:rPr>
         <w:t>References</w:t>
       </w:r>
-      <w:bookmarkEnd w:id="28"/>
+      <w:bookmarkEnd w:id="29"/>
     </w:p>
     <w:p>
       <w:pPr>
@@ -10129,7 +10106,6 @@
           <w:color w:val="auto"/>
         </w:rPr>
       </w:pPr>
-      <w:bookmarkStart w:id="29" w:name="_Toc119276473"/>
       <w:r>
         <w:rPr>
           <w:rFonts w:cstheme="majorHAnsi"/>
@@ -10137,7 +10113,7 @@
         </w:rPr>
         <w:t>Notes</w:t>
       </w:r>
-      <w:bookmarkEnd w:id="29"/>
+      <w:bookmarkEnd w:id="28"/>
     </w:p>
     <w:p>
       <w:pPr>
@@ -10517,63 +10493,7 @@
         <w:rPr>
           <w:rFonts w:cstheme="majorHAnsi"/>
         </w:rPr>
-        <w:t xml:space="preserve">(1) "Making Art (and </w:t>
-      </w:r>
-      <w:proofErr w:type="spellStart"/>
-      <w:r>
-        <w:rPr>
-          <w:rFonts w:cstheme="majorHAnsi"/>
-        </w:rPr>
-        <w:t>shitposts</w:t>
-      </w:r>
-      <w:proofErr w:type="spellEnd"/>
-      <w:r>
-        <w:rPr>
-          <w:rFonts w:cstheme="majorHAnsi"/>
-        </w:rPr>
-        <w:t xml:space="preserve">) and </w:t>
-      </w:r>
-      <w:proofErr w:type="spellStart"/>
-      <w:r>
-        <w:rPr>
-          <w:rFonts w:cstheme="majorHAnsi"/>
-        </w:rPr>
-        <w:t>modding</w:t>
-      </w:r>
-      <w:proofErr w:type="spellEnd"/>
-      <w:r>
-        <w:rPr>
-          <w:rFonts w:cstheme="majorHAnsi"/>
-        </w:rPr>
-        <w:t xml:space="preserve"> game assets (</w:t>
-      </w:r>
-      <w:proofErr w:type="spellStart"/>
-      <w:r>
-        <w:rPr>
-          <w:rFonts w:cstheme="majorHAnsi"/>
-        </w:rPr>
-        <w:t>eg</w:t>
-      </w:r>
-      <w:proofErr w:type="spellEnd"/>
-      <w:r>
-        <w:rPr>
-          <w:rFonts w:cstheme="majorHAnsi"/>
-        </w:rPr>
-        <w:t xml:space="preserve">, </w:t>
-      </w:r>
-      <w:proofErr w:type="spellStart"/>
-      <w:r>
-        <w:rPr>
-          <w:rFonts w:cstheme="majorHAnsi"/>
-        </w:rPr>
-        <w:t>texturepack</w:t>
-      </w:r>
-      <w:proofErr w:type="spellEnd"/>
-      <w:r>
-        <w:rPr>
-          <w:rFonts w:cstheme="majorHAnsi"/>
-        </w:rPr>
-        <w:t>)"</w:t>
+        <w:t>(1) "Making Art (and shitposts) and modding game assets (eg, texturepack)"</w:t>
       </w:r>
     </w:p>
     <w:p>
@@ -10587,19 +10507,11 @@
           <w:rFonts w:cstheme="majorHAnsi"/>
         </w:rPr>
       </w:pPr>
-      <w:proofErr w:type="gramStart"/>
-      <w:r>
-        <w:rPr>
-          <w:rFonts w:cstheme="majorHAnsi"/>
-        </w:rPr>
-        <w:t>(1) ,</w:t>
-      </w:r>
-      <w:proofErr w:type="gramEnd"/>
-      <w:r>
-        <w:rPr>
-          <w:rFonts w:cstheme="majorHAnsi"/>
-        </w:rPr>
-        <w:t>"And slod pastime. And also work. "</w:t>
+      <w:r>
+        <w:rPr>
+          <w:rFonts w:cstheme="majorHAnsi"/>
+        </w:rPr>
+        <w:t>(1) ,"And slod pastime. And also work. "</w:t>
       </w:r>
     </w:p>
     <w:p>
@@ -10734,6 +10646,7 @@
         <w:rPr>
           <w:rFonts w:cstheme="majorHAnsi"/>
         </w:rPr>
+        <w:lastRenderedPageBreak/>
         <w:t>(8) Complicated and difficult to use</w:t>
       </w:r>
     </w:p>
@@ -10788,21 +10701,7 @@
         <w:rPr>
           <w:rFonts w:cstheme="majorHAnsi"/>
         </w:rPr>
-        <w:t xml:space="preserve">(1) "Like ALL art programs? </w:t>
-      </w:r>
-      <w:proofErr w:type="gramStart"/>
-      <w:r>
-        <w:rPr>
-          <w:rFonts w:cstheme="majorHAnsi"/>
-        </w:rPr>
-        <w:t>Every one</w:t>
-      </w:r>
-      <w:proofErr w:type="gramEnd"/>
-      <w:r>
-        <w:rPr>
-          <w:rFonts w:cstheme="majorHAnsi"/>
-        </w:rPr>
-        <w:t xml:space="preserve"> that exists? I think every feature is present somewhere. The problem is all the good features aren't in one program."</w:t>
+        <w:t>(1) "Like ALL art programs? Every one that exists? I think every feature is present somewhere. The problem is all the good features aren't in one program."</w:t>
       </w:r>
     </w:p>
     <w:p>
@@ -10820,49 +10719,7 @@
         <w:rPr>
           <w:rFonts w:cstheme="majorHAnsi"/>
         </w:rPr>
-        <w:t xml:space="preserve">(1) “I use photoshop. It has </w:t>
-      </w:r>
-      <w:proofErr w:type="spellStart"/>
-      <w:r>
-        <w:rPr>
-          <w:rFonts w:cstheme="majorHAnsi"/>
-        </w:rPr>
-        <w:t>meny</w:t>
-      </w:r>
-      <w:proofErr w:type="spellEnd"/>
-      <w:r>
-        <w:rPr>
-          <w:rFonts w:cstheme="majorHAnsi"/>
-        </w:rPr>
-        <w:t xml:space="preserve"> </w:t>
-      </w:r>
-      <w:proofErr w:type="spellStart"/>
-      <w:r>
-        <w:rPr>
-          <w:rFonts w:cstheme="majorHAnsi"/>
-        </w:rPr>
-        <w:t>fatures</w:t>
-      </w:r>
-      <w:proofErr w:type="spellEnd"/>
-      <w:r>
-        <w:rPr>
-          <w:rFonts w:cstheme="majorHAnsi"/>
-        </w:rPr>
-        <w:t xml:space="preserve">, but it </w:t>
-      </w:r>
-      <w:proofErr w:type="spellStart"/>
-      <w:r>
-        <w:rPr>
-          <w:rFonts w:cstheme="majorHAnsi"/>
-        </w:rPr>
-        <w:t>i</w:t>
-      </w:r>
-      <w:proofErr w:type="spellEnd"/>
-      <w:r>
-        <w:rPr>
-          <w:rFonts w:cstheme="majorHAnsi"/>
-        </w:rPr>
-        <w:t xml:space="preserve"> noticed for people it has a steep learning curve. "</w:t>
+        <w:t>(1) “I use photoshop. It has meny fatures, but it i noticed for people it has a steep learning curve. "</w:t>
       </w:r>
     </w:p>
     <w:p>
@@ -10943,7 +10800,6 @@
         <w:rPr>
           <w:rFonts w:cstheme="majorHAnsi"/>
         </w:rPr>
-        <w:lastRenderedPageBreak/>
         <w:t>(7) Automatic reference generation</w:t>
       </w:r>
     </w:p>
@@ -11034,21 +10890,7 @@
         <w:rPr>
           <w:rFonts w:cstheme="majorHAnsi"/>
         </w:rPr>
-        <w:t xml:space="preserve">(1) “Downloadable add-ons, </w:t>
-      </w:r>
-      <w:proofErr w:type="gramStart"/>
-      <w:r>
-        <w:rPr>
-          <w:rFonts w:cstheme="majorHAnsi"/>
-        </w:rPr>
-        <w:t>e.g.</w:t>
-      </w:r>
-      <w:proofErr w:type="gramEnd"/>
-      <w:r>
-        <w:rPr>
-          <w:rFonts w:cstheme="majorHAnsi"/>
-        </w:rPr>
-        <w:t xml:space="preserve"> brushes, fonts, clip arts"</w:t>
+        <w:t>(1) “Downloadable add-ons, e.g. brushes, fonts, clip arts"</w:t>
       </w:r>
     </w:p>
     <w:p>
@@ -11228,6 +11070,7 @@
       </w:pPr>
       <w:bookmarkStart w:id="34" w:name="_Toc119276478"/>
       <w:r>
+        <w:lastRenderedPageBreak/>
         <w:t>End User B</w:t>
       </w:r>
       <w:bookmarkEnd w:id="34"/>
@@ -11280,7 +11123,6 @@
     </w:p>
     <w:p>
       <w:r>
-        <w:lastRenderedPageBreak/>
         <w:t>B: 3</w:t>
       </w:r>
     </w:p>
@@ -14219,6 +14061,7 @@
     <w:rsid w:val="00B27115"/>
     <w:rsid w:val="00B3746E"/>
     <w:rsid w:val="00C94F5D"/>
+    <w:rsid w:val="00CE4A27"/>
     <w:rsid w:val="00DB1EF6"/>
     <w:rsid w:val="00DD7F72"/>
     <w:rsid w:val="00DE3983"/>

</xml_diff>